<commit_message>
25-09-29, De wetenschapper in jouw hoofd afgemaakt
</commit_message>
<xml_diff>
--- a/BlogsWord/Dewetenschapperinjouwhoofd.docx
+++ b/BlogsWord/Dewetenschapperinjouwhoofd.docx
@@ -352,7 +352,14 @@
           <w:rFonts w:cstheme="minorHAnsi"/>
           <w:lang w:val="en-NL"/>
         </w:rPr>
-        <w:t xml:space="preserve">. Dat is ook zo </w:t>
+        <w:t xml:space="preserve">. </w:t>
+      </w:r>
+      <w:r>
+        <w:rPr>
+          <w:rFonts w:cstheme="minorHAnsi"/>
+          <w:lang w:val="en-NL"/>
+        </w:rPr>
+        <w:t xml:space="preserve">Rood op de wangen krijgen we ook </w:t>
       </w:r>
       <w:r>
         <w:rPr>
@@ -520,14 +527,14 @@
           <w:rFonts w:cstheme="minorHAnsi"/>
           <w:lang w:val="en-NL"/>
         </w:rPr>
-        <w:t xml:space="preserve"> en zijn er </w:t>
-      </w:r>
-      <w:r>
-        <w:rPr>
-          <w:rFonts w:cstheme="minorHAnsi"/>
-          <w:lang w:val="en-NL"/>
-        </w:rPr>
-        <w:t xml:space="preserve">voor en na Kant </w:t>
+        <w:t xml:space="preserve"> en </w:t>
+      </w:r>
+      <w:r>
+        <w:rPr>
+          <w:rFonts w:cstheme="minorHAnsi"/>
+          <w:lang w:val="en-NL"/>
+        </w:rPr>
+        <w:t xml:space="preserve">ze heeft er </w:t>
       </w:r>
       <w:r>
         <w:rPr>
@@ -548,7 +555,14 @@
           <w:rFonts w:cstheme="minorHAnsi"/>
           <w:lang w:val="en-NL"/>
         </w:rPr>
-        <w:t>ontwikkeld. D</w:t>
+        <w:t>ontwikkeld</w:t>
+      </w:r>
+      <w:r>
+        <w:rPr>
+          <w:rFonts w:cstheme="minorHAnsi"/>
+          <w:lang w:val="en-NL"/>
+        </w:rPr>
+        <w:t>, d</w:t>
       </w:r>
       <w:r>
         <w:rPr>
@@ -663,7 +677,7 @@
           <w:rFonts w:cstheme="minorHAnsi"/>
           <w:lang w:val="en-NL"/>
         </w:rPr>
-        <w:t xml:space="preserve">nu </w:t>
+        <w:t xml:space="preserve">tegenwoordig er </w:t>
       </w:r>
       <w:r>
         <w:rPr>
@@ -733,7 +747,14 @@
           <w:rFonts w:cstheme="minorHAnsi"/>
           <w:lang w:val="en-NL"/>
         </w:rPr>
-        <w:t xml:space="preserve">maar </w:t>
+        <w:t>en</w:t>
+      </w:r>
+      <w:r>
+        <w:rPr>
+          <w:rFonts w:cstheme="minorHAnsi"/>
+          <w:lang w:val="en-NL"/>
+        </w:rPr>
+        <w:t xml:space="preserve"> </w:t>
       </w:r>
       <w:r>
         <w:rPr>
@@ -999,7 +1020,7 @@
           <w:rFonts w:cstheme="minorHAnsi"/>
           <w:lang w:val="en-NL"/>
         </w:rPr>
-        <w:t xml:space="preserve"> en o</w:t>
+        <w:t>. O</w:t>
       </w:r>
       <w:r>
         <w:rPr>
@@ -1106,7 +1127,7 @@
           <w:rFonts w:cstheme="minorHAnsi"/>
           <w:lang w:val="en-NL"/>
         </w:rPr>
-        <w:t>(</w:t>
+        <w:t>)</w:t>
       </w:r>
       <w:r>
         <w:rPr>
@@ -1260,7 +1281,21 @@
           <w:rFonts w:cstheme="minorHAnsi"/>
           <w:lang w:val="en-NL"/>
         </w:rPr>
-        <w:t xml:space="preserve"> wordt geevalueerd tegen de achtergrond van de kennis waarover we beschikken. Perceptie is volgens Yon eigenlijk niets anders dan het theoriegeladen proces van </w:t>
+        <w:t xml:space="preserve"> wordt ge</w:t>
+      </w:r>
+      <w:r>
+        <w:rPr>
+          <w:rFonts w:cstheme="minorHAnsi"/>
+          <w:lang w:val="en-NL"/>
+        </w:rPr>
+        <w:t>ë</w:t>
+      </w:r>
+      <w:r>
+        <w:rPr>
+          <w:rFonts w:cstheme="minorHAnsi"/>
+          <w:lang w:val="en-NL"/>
+        </w:rPr>
+        <w:t xml:space="preserve">valueerd tegen de achtergrond van de kennis waarover we beschikken. Perceptie is volgens Yon eigenlijk niets anders dan het theoriegeladen proces van </w:t>
       </w:r>
       <w:r>
         <w:rPr>
@@ -1479,7 +1514,14 @@
           <w:rFonts w:cstheme="minorHAnsi"/>
           <w:lang w:val="en-NL"/>
         </w:rPr>
-        <w:t>hoe ziet ons eigen denken eruit</w:t>
+        <w:t>hoe ons eigen denken eruit</w:t>
+      </w:r>
+      <w:r>
+        <w:rPr>
+          <w:rFonts w:cstheme="minorHAnsi"/>
+          <w:lang w:val="en-NL"/>
+        </w:rPr>
+        <w:t xml:space="preserve"> ziet</w:t>
       </w:r>
       <w:r>
         <w:rPr>
@@ -1738,7 +1780,7 @@
           <w:rFonts w:cstheme="minorHAnsi"/>
           <w:lang w:val="en-NL"/>
         </w:rPr>
-        <w:t xml:space="preserve"> om onze ervaringen uit te breiden en zo onze theorieën bij  te stellen. Door leren en ervaren stellen we ons neuraal vocabulair </w:t>
+        <w:t xml:space="preserve"> om onze ervaringen uit te breiden en zo onze theorieën bij te stellen. Door leren en ervaren stellen we ons neuraal vocabulair </w:t>
       </w:r>
       <w:r>
         <w:rPr>
@@ -1795,7 +1837,21 @@
           <w:rFonts w:cstheme="minorHAnsi"/>
           <w:lang w:val="en-NL"/>
         </w:rPr>
-        <w:t>zo dat we onze verwachtingen van de ander baseren op hoe onze eigen geest (of beter theorie) is opgebouwd. We verwachten een beetje dat de ander als onszelf in elkaar zit</w:t>
+        <w:t xml:space="preserve">zo dat we onze verwachtingen van de ander baseren op hoe onze eigen geest (of beter </w:t>
+      </w:r>
+      <w:r>
+        <w:rPr>
+          <w:rFonts w:cstheme="minorHAnsi"/>
+          <w:lang w:val="en-NL"/>
+        </w:rPr>
+        <w:t xml:space="preserve">onze eigen </w:t>
+      </w:r>
+      <w:r>
+        <w:rPr>
+          <w:rFonts w:cstheme="minorHAnsi"/>
+          <w:lang w:val="en-NL"/>
+        </w:rPr>
+        <w:t>theorie) is opgebouwd. We verwachten een beetje dat de ander als onszelf in elkaar zit</w:t>
       </w:r>
       <w:r>
         <w:rPr>
@@ -2548,7 +2604,21 @@
           <w:rFonts w:cstheme="minorHAnsi"/>
           <w:lang w:val="en-NL"/>
         </w:rPr>
-        <w:t>hoe het  werkt</w:t>
+        <w:t xml:space="preserve">hoe het </w:t>
+      </w:r>
+      <w:r>
+        <w:rPr>
+          <w:rFonts w:cstheme="minorHAnsi"/>
+          <w:lang w:val="en-NL"/>
+        </w:rPr>
+        <w:t xml:space="preserve">allemaal </w:t>
+      </w:r>
+      <w:r>
+        <w:rPr>
+          <w:rFonts w:cstheme="minorHAnsi"/>
+          <w:lang w:val="en-NL"/>
+        </w:rPr>
+        <w:t>werkt</w:t>
       </w:r>
       <w:r>
         <w:rPr>
@@ -2562,7 +2632,14 @@
           <w:rFonts w:cstheme="minorHAnsi"/>
           <w:lang w:val="en-NL"/>
         </w:rPr>
-        <w:t xml:space="preserve"> en </w:t>
+        <w:t>,</w:t>
+      </w:r>
+      <w:r>
+        <w:rPr>
+          <w:rFonts w:cstheme="minorHAnsi"/>
+          <w:lang w:val="en-NL"/>
+        </w:rPr>
+        <w:t xml:space="preserve"> </w:t>
       </w:r>
       <w:r>
         <w:rPr>
@@ -2612,6 +2689,13 @@
           <w:lang w:val="en-NL"/>
         </w:rPr>
         <w:t xml:space="preserve">blijven en </w:t>
+      </w:r>
+      <w:r>
+        <w:rPr>
+          <w:rFonts w:cstheme="minorHAnsi"/>
+          <w:lang w:val="en-NL"/>
+        </w:rPr>
+        <w:t xml:space="preserve">hoe we kunnen </w:t>
       </w:r>
       <w:r>
         <w:rPr>
@@ -2699,49 +2783,343 @@
           <w:lang w:val="en-NL"/>
         </w:rPr>
         <w:lastRenderedPageBreak/>
-        <w:t>De afgelopen tien jaar heb ik me in mjn werk regelmatig beziggehouden met de Bayesiaanse statistiek. Dat is een methode van onderzoek die anders dan de traditionele statistiek kennis die er bestaat gebruikt om iets over de werkelijkheid te zeggen</w:t>
-      </w:r>
-      <w:r>
-        <w:rPr>
-          <w:rFonts w:cstheme="minorHAnsi"/>
-          <w:lang w:val="en-NL"/>
-        </w:rPr>
-        <w:t>. Wat we al weten en wat we recent te weten zijn gekomen worden gecombineerd. Het is een aantrekkelijke methode die allerlei voordelen heeft</w:t>
-      </w:r>
-      <w:r>
-        <w:rPr>
-          <w:rFonts w:cstheme="minorHAnsi"/>
-          <w:lang w:val="en-NL"/>
-        </w:rPr>
-        <w:t>, maar misschien wel vooral interessant is dat bestaande kennis wordt gebruikt om uit nieuwe data iets zinvols te zeggen</w:t>
-      </w:r>
-      <w:r>
-        <w:rPr>
-          <w:rFonts w:cstheme="minorHAnsi"/>
-          <w:lang w:val="en-NL"/>
-        </w:rPr>
-        <w:t>. Het is mooi om in dit niet statistisch boek te lezen hoe Yon hier gebruik van maakt om nieuwe neurowetenschappelijke inzichten te presenteren</w:t>
-      </w:r>
-      <w:r>
-        <w:rPr>
-          <w:rFonts w:cstheme="minorHAnsi"/>
-          <w:lang w:val="en-NL"/>
-        </w:rPr>
-        <w:t xml:space="preserve">. Zijn hele boek door laat hij zien dat we met onze geest de hele dag door eigenlijk niets anders doen dan </w:t>
-      </w:r>
-      <w:r>
-        <w:rPr>
-          <w:rFonts w:cstheme="minorHAnsi"/>
-          <w:lang w:val="en-NL"/>
-        </w:rPr>
-        <w:t>de wereld buiten ons om betekenis te geven en onze werkelijkheid inschatten, veronderstellen, voorspellen en daarin handelen. Als een wetenschapper in het hoofd doen we dat in onze fysieke, sociale en culturele werelden tegelijk. Yon legt ons heel goed en overtuigend uit hoe het allemaal en hoe</w:t>
-      </w:r>
-      <w:r>
-        <w:rPr>
-          <w:rFonts w:cstheme="minorHAnsi"/>
-          <w:lang w:val="en-NL"/>
-        </w:rPr>
-        <w:t xml:space="preserve"> we het moeten begrijpen. In de conclusie vat hij zijn bevindingen samen maar gaat daar jammer genoeg niet in op de vraag wat dit zou kunnen betekenen en wat we op basis van deze inzichten anders zouden kunnen doen. Dat gegevens over de werkelijkheid, bijvoorbeeld, op zich belangrijk kunnen zijn, maar allicht niet genoeg wanneer geen rekening wordt gehouden met de verwachtingen van mensen. Iets anders dat ik mij tijdens het lezen afvraag is of alles alleen maar op de weegschap van de realiteit en de verwachtingen gelegd moet worden. Wat is de rol van idealen bijvoorbeeld. Maken deze deel uit van de verwachtingen moet hen eigen kracht worden toegewezen? Dat zou ik graag aan Yon vragen. Tegelijk is Yons boek een mooi eigentijds perspectief op de relatie tussen empirie en rationaliteit, een krachtig perpectief dat in je hoofd blijft hangen als je het uitgelezen hebt. </w:t>
+        <w:t xml:space="preserve">De afgelopen tien jaar heb ik me in mjn werk regelmatig beziggehouden met de Bayesiaanse statistiek. Dat is een methode van onderzoek die anders dan de traditionele statistiek kennis die er </w:t>
+      </w:r>
+      <w:r>
+        <w:rPr>
+          <w:rFonts w:cstheme="minorHAnsi"/>
+          <w:lang w:val="en-NL"/>
+        </w:rPr>
+        <w:t xml:space="preserve">reeds </w:t>
+      </w:r>
+      <w:r>
+        <w:rPr>
+          <w:rFonts w:cstheme="minorHAnsi"/>
+          <w:lang w:val="en-NL"/>
+        </w:rPr>
+        <w:t>bestaat gebruikt om iets over de werkelijkheid te zeggen</w:t>
+      </w:r>
+      <w:r>
+        <w:rPr>
+          <w:rFonts w:cstheme="minorHAnsi"/>
+          <w:lang w:val="en-NL"/>
+        </w:rPr>
+        <w:t xml:space="preserve">. Wat we al weten </w:t>
+      </w:r>
+      <w:r>
+        <w:rPr>
+          <w:rFonts w:cstheme="minorHAnsi"/>
+          <w:lang w:val="en-NL"/>
+        </w:rPr>
+        <w:t xml:space="preserve">(verwachtingen die hier prior genoemd worden) </w:t>
+      </w:r>
+      <w:r>
+        <w:rPr>
+          <w:rFonts w:cstheme="minorHAnsi"/>
+          <w:lang w:val="en-NL"/>
+        </w:rPr>
+        <w:t xml:space="preserve">en wat we recent te weten zijn gekomen </w:t>
+      </w:r>
+      <w:r>
+        <w:rPr>
+          <w:rFonts w:cstheme="minorHAnsi"/>
+          <w:lang w:val="en-NL"/>
+        </w:rPr>
+        <w:t xml:space="preserve">(werkelijkheid, de data zeg maar) </w:t>
+      </w:r>
+      <w:r>
+        <w:rPr>
+          <w:rFonts w:cstheme="minorHAnsi"/>
+          <w:lang w:val="en-NL"/>
+        </w:rPr>
+        <w:t>worden gecombineerd</w:t>
+      </w:r>
+      <w:r>
+        <w:rPr>
+          <w:rFonts w:cstheme="minorHAnsi"/>
+          <w:lang w:val="en-NL"/>
+        </w:rPr>
+        <w:t xml:space="preserve"> tot een bijgestelde theorie (posterior noemen ze het daar)</w:t>
+      </w:r>
+      <w:r>
+        <w:rPr>
+          <w:rFonts w:cstheme="minorHAnsi"/>
+          <w:lang w:val="en-NL"/>
+        </w:rPr>
+        <w:t>. Het is een aantrekkelijke methode die allerlei voordelen heeft</w:t>
+      </w:r>
+      <w:r>
+        <w:rPr>
+          <w:rFonts w:cstheme="minorHAnsi"/>
+          <w:lang w:val="en-NL"/>
+        </w:rPr>
+        <w:t xml:space="preserve"> en in dit verband </w:t>
+      </w:r>
+      <w:r>
+        <w:rPr>
+          <w:rFonts w:cstheme="minorHAnsi"/>
+          <w:lang w:val="en-NL"/>
+        </w:rPr>
+        <w:t xml:space="preserve">vooral interessant is </w:t>
+      </w:r>
+      <w:r>
+        <w:rPr>
+          <w:rFonts w:cstheme="minorHAnsi"/>
+          <w:lang w:val="en-NL"/>
+        </w:rPr>
+        <w:t>om</w:t>
+      </w:r>
+      <w:r>
+        <w:rPr>
+          <w:rFonts w:cstheme="minorHAnsi"/>
+          <w:lang w:val="en-NL"/>
+        </w:rPr>
+        <w:t xml:space="preserve">dat </w:t>
+      </w:r>
+      <w:r>
+        <w:rPr>
+          <w:rFonts w:cstheme="minorHAnsi"/>
+          <w:lang w:val="en-NL"/>
+        </w:rPr>
+        <w:t>het naar de balans zoekt tussen verwachting en werkelijkheid</w:t>
+      </w:r>
+      <w:r>
+        <w:rPr>
+          <w:rFonts w:cstheme="minorHAnsi"/>
+          <w:lang w:val="en-NL"/>
+        </w:rPr>
+        <w:t xml:space="preserve">. Het is mooi </w:t>
+      </w:r>
+      <w:r>
+        <w:rPr>
+          <w:rFonts w:cstheme="minorHAnsi"/>
+          <w:lang w:val="en-NL"/>
+        </w:rPr>
+        <w:t>hierover in een</w:t>
+      </w:r>
+      <w:r>
+        <w:rPr>
+          <w:rFonts w:cstheme="minorHAnsi"/>
+          <w:lang w:val="en-NL"/>
+        </w:rPr>
+        <w:t xml:space="preserve"> niet statistisch boek te lezen</w:t>
+      </w:r>
+      <w:r>
+        <w:rPr>
+          <w:rFonts w:cstheme="minorHAnsi"/>
+          <w:lang w:val="en-NL"/>
+        </w:rPr>
+        <w:t xml:space="preserve"> en te zien</w:t>
+      </w:r>
+      <w:r>
+        <w:rPr>
+          <w:rFonts w:cstheme="minorHAnsi"/>
+          <w:lang w:val="en-NL"/>
+        </w:rPr>
+        <w:t xml:space="preserve"> hoe Yon hier gebruik van maakt om nieuwe neurowetenschappelijke inzichten te presenteren</w:t>
+      </w:r>
+      <w:r>
+        <w:rPr>
+          <w:rFonts w:cstheme="minorHAnsi"/>
+          <w:lang w:val="en-NL"/>
+        </w:rPr>
+        <w:t xml:space="preserve">. Zijn hele boek door laat hij zien dat we met onze geest de hele dag door </w:t>
+      </w:r>
+      <w:r>
+        <w:rPr>
+          <w:rFonts w:cstheme="minorHAnsi"/>
+          <w:lang w:val="en-NL"/>
+        </w:rPr>
+        <w:t>n</w:t>
+      </w:r>
+      <w:r>
+        <w:rPr>
+          <w:rFonts w:cstheme="minorHAnsi"/>
+          <w:lang w:val="en-NL"/>
+        </w:rPr>
+        <w:t xml:space="preserve">iets anders doen dan </w:t>
+      </w:r>
+      <w:r>
+        <w:rPr>
+          <w:rFonts w:cstheme="minorHAnsi"/>
+          <w:lang w:val="en-NL"/>
+        </w:rPr>
+        <w:t xml:space="preserve">de wereld betekenis te geven en onze werkelijkheid inschatten, veronderstellen, voorspellen en daarin handelen. Als een wetenschapper in het hoofd doen we dat </w:t>
+      </w:r>
+      <w:r>
+        <w:rPr>
+          <w:rFonts w:cstheme="minorHAnsi"/>
+          <w:lang w:val="en-NL"/>
+        </w:rPr>
+        <w:t xml:space="preserve">met onze hersenen </w:t>
+      </w:r>
+      <w:r>
+        <w:rPr>
+          <w:rFonts w:cstheme="minorHAnsi"/>
+          <w:lang w:val="en-NL"/>
+        </w:rPr>
+        <w:t>in onze fysieke, sociale en culturele werelden tegelijk. Yon legt ons heel goed</w:t>
+      </w:r>
+      <w:r>
+        <w:rPr>
+          <w:rFonts w:cstheme="minorHAnsi"/>
+          <w:lang w:val="en-NL"/>
+        </w:rPr>
+        <w:t xml:space="preserve">, </w:t>
+      </w:r>
+      <w:r>
+        <w:rPr>
+          <w:rFonts w:cstheme="minorHAnsi"/>
+          <w:lang w:val="en-NL"/>
+        </w:rPr>
+        <w:t xml:space="preserve">overtuigend </w:t>
+      </w:r>
+      <w:r>
+        <w:rPr>
+          <w:rFonts w:cstheme="minorHAnsi"/>
+          <w:lang w:val="en-NL"/>
+        </w:rPr>
+        <w:t xml:space="preserve">en consistent </w:t>
+      </w:r>
+      <w:r>
+        <w:rPr>
+          <w:rFonts w:cstheme="minorHAnsi"/>
+          <w:lang w:val="en-NL"/>
+        </w:rPr>
+        <w:t xml:space="preserve">uit hoe het allemaal </w:t>
+      </w:r>
+      <w:r>
+        <w:rPr>
+          <w:rFonts w:cstheme="minorHAnsi"/>
+          <w:lang w:val="en-NL"/>
+        </w:rPr>
+        <w:t xml:space="preserve">werkt </w:t>
+      </w:r>
+      <w:r>
+        <w:rPr>
+          <w:rFonts w:cstheme="minorHAnsi"/>
+          <w:lang w:val="en-NL"/>
+        </w:rPr>
+        <w:t>en hoe</w:t>
+      </w:r>
+      <w:r>
+        <w:rPr>
+          <w:rFonts w:cstheme="minorHAnsi"/>
+          <w:lang w:val="en-NL"/>
+        </w:rPr>
+        <w:t xml:space="preserve"> we het moeten begrijpen. In de conclusie vat hij zijn bevindingen </w:t>
+      </w:r>
+      <w:r>
+        <w:rPr>
+          <w:rFonts w:cstheme="minorHAnsi"/>
+          <w:lang w:val="en-NL"/>
+        </w:rPr>
+        <w:t xml:space="preserve">kort </w:t>
+      </w:r>
+      <w:r>
+        <w:rPr>
+          <w:rFonts w:cstheme="minorHAnsi"/>
+          <w:lang w:val="en-NL"/>
+        </w:rPr>
+        <w:t>samen</w:t>
+      </w:r>
+      <w:r>
+        <w:rPr>
+          <w:rFonts w:cstheme="minorHAnsi"/>
+          <w:lang w:val="en-NL"/>
+        </w:rPr>
+        <w:t>,</w:t>
+      </w:r>
+      <w:r>
+        <w:rPr>
+          <w:rFonts w:cstheme="minorHAnsi"/>
+          <w:lang w:val="en-NL"/>
+        </w:rPr>
+        <w:t xml:space="preserve"> maar gaat daar </w:t>
+      </w:r>
+      <w:r>
+        <w:rPr>
+          <w:rFonts w:cstheme="minorHAnsi"/>
+          <w:lang w:val="en-NL"/>
+        </w:rPr>
+        <w:t xml:space="preserve">niet </w:t>
+      </w:r>
+      <w:r>
+        <w:rPr>
+          <w:rFonts w:cstheme="minorHAnsi"/>
+          <w:lang w:val="en-NL"/>
+        </w:rPr>
+        <w:t xml:space="preserve">in op de vraag wat dit zou kunnen betekenen en wat we op basis van deze inzichten anders zouden kunnen doen. </w:t>
+      </w:r>
+      <w:r>
+        <w:rPr>
+          <w:rFonts w:cstheme="minorHAnsi"/>
+          <w:lang w:val="en-NL"/>
+        </w:rPr>
+        <w:t>Bijvoorbeeld, d</w:t>
+      </w:r>
+      <w:r>
+        <w:rPr>
+          <w:rFonts w:cstheme="minorHAnsi"/>
+          <w:lang w:val="en-NL"/>
+        </w:rPr>
+        <w:t xml:space="preserve">at gegevens over de werkelijkheid op zich belangrijk kunnen zijn, maar allicht niet genoeg wanneer geen rekening wordt gehouden met de verwachtingen van mensen. </w:t>
+      </w:r>
+      <w:r>
+        <w:rPr>
+          <w:rFonts w:cstheme="minorHAnsi"/>
+          <w:lang w:val="en-NL"/>
+        </w:rPr>
+        <w:t>Dit had aandacht verdiend. Dit boek roept natuurlijk ook vragen op.</w:t>
+      </w:r>
+      <w:r>
+        <w:rPr>
+          <w:rFonts w:cstheme="minorHAnsi"/>
+          <w:lang w:val="en-NL"/>
+        </w:rPr>
+        <w:t>Iets dat ik mij tijdens het lezen afvr</w:t>
+      </w:r>
+      <w:r>
+        <w:rPr>
+          <w:rFonts w:cstheme="minorHAnsi"/>
+          <w:lang w:val="en-NL"/>
+        </w:rPr>
+        <w:t>oe</w:t>
+      </w:r>
+      <w:r>
+        <w:rPr>
+          <w:rFonts w:cstheme="minorHAnsi"/>
+          <w:lang w:val="en-NL"/>
+        </w:rPr>
+        <w:t>g is of alles alleen maar op de weegschap van de realiteit en de verwachtingen gelegd moet worden. Wat is de rol van idealen bijvoorbeeld. Maken d</w:t>
+      </w:r>
+      <w:r>
+        <w:rPr>
+          <w:rFonts w:cstheme="minorHAnsi"/>
+          <w:lang w:val="en-NL"/>
+        </w:rPr>
+        <w:t>ie idealen</w:t>
+      </w:r>
+      <w:r>
+        <w:rPr>
+          <w:rFonts w:cstheme="minorHAnsi"/>
+          <w:lang w:val="en-NL"/>
+        </w:rPr>
+        <w:t xml:space="preserve"> deel uit van de verwachtingen </w:t>
+      </w:r>
+      <w:r>
+        <w:rPr>
+          <w:rFonts w:cstheme="minorHAnsi"/>
+          <w:lang w:val="en-NL"/>
+        </w:rPr>
+        <w:t xml:space="preserve">of </w:t>
+      </w:r>
+      <w:r>
+        <w:rPr>
+          <w:rFonts w:cstheme="minorHAnsi"/>
+          <w:lang w:val="en-NL"/>
+        </w:rPr>
+        <w:t xml:space="preserve">moet hen eigen kracht worden toegewezen? Dat zou ik graag aan Yon vragen. Tegelijk is Yons boek een mooi eigentijds perspectief op de relatie tussen empirie en rationaliteit, een krachtig perpectief dat in je hoofd blijft hangen als je het uitgelezen hebt. </w:t>
       </w:r>
     </w:p>
     <w:p>

</xml_diff>